<commit_message>
I don't wanna do this anymore
</commit_message>
<xml_diff>
--- a/opdracht2.docx
+++ b/opdracht2.docx
@@ -343,6 +343,42 @@
         <w:t>SELECT * FROM `person` WHERE name LIKE "B%";</w:t>
       </w:r>
     </w:p>
+    <w:p>
+      <w:pPr>
+        <w:pStyle w:val="ListParagraph"/>
+        <w:numPr>
+          <w:ilvl w:val="0"/>
+          <w:numId w:val="7"/>
+        </w:numPr>
+      </w:pPr>
+      <w:r>
+        <w:t>SELECT * FROM `animal` WHERE type LIKE "%a%";</w:t>
+      </w:r>
+    </w:p>
+    <w:p>
+      <w:pPr>
+        <w:pStyle w:val="ListParagraph"/>
+        <w:numPr>
+          <w:ilvl w:val="0"/>
+          <w:numId w:val="7"/>
+        </w:numPr>
+      </w:pPr>
+      <w:r>
+        <w:t>SELECT * FROM `animal` WHERE type LIKE "%</w:t>
+      </w:r>
+      <w:proofErr w:type="spellStart"/>
+      <w:r>
+        <w:t>e</w:t>
+      </w:r>
+      <w:r>
+        <w:t>a</w:t>
+      </w:r>
+      <w:proofErr w:type="spellEnd"/>
+      <w:r>
+        <w:t>%";</w:t>
+      </w:r>
+    </w:p>
+    <w:p/>
     <w:sectPr>
       <w:pgSz w:w="11906" w:h="16838"/>
       <w:pgMar w:top="1417" w:right="1417" w:bottom="1417" w:left="1417" w:header="708" w:footer="708" w:gutter="0"/>

</xml_diff>